<commit_message>
Exam Prep, Garbage, output not working corretcly, bugs in math operations
</commit_message>
<xml_diff>
--- a/BashSoft/FromOOP/05. CSharp-OOP-Advanced-Unit-Testing-Lab.docx
+++ b/BashSoft/FromOOP/05. CSharp-OOP-Advanced-Unit-Testing-Lab.docx
@@ -1,10 +1,10 @@
 
 <file path=word/document.xml><?xml version="1.0" encoding="utf-8"?>
-<w:document xmlns:wpc="http://schemas.microsoft.com/office/word/2010/wordprocessingCanvas" xmlns:cx="http://schemas.microsoft.com/office/drawing/2014/chartex" xmlns:cx1="http://schemas.microsoft.com/office/drawing/2015/9/8/chartex" xmlns:cx2="http://schemas.microsoft.com/office/drawing/2015/10/21/chartex" xmlns:cx3="http://schemas.microsoft.com/office/drawing/2016/5/9/chartex" xmlns:cx4="http://schemas.microsoft.com/office/drawing/2016/5/10/chartex" xmlns:cx5="http://schemas.microsoft.com/office/drawing/2016/5/11/chartex" xmlns:cx6="http://schemas.microsoft.com/office/drawing/2016/5/12/chartex" xmlns:cx7="http://schemas.microsoft.com/office/drawing/2016/5/13/chartex" xmlns:cx8="http://schemas.microsoft.com/office/drawing/2016/5/14/chartex" xmlns:mc="http://schemas.openxmlformats.org/markup-compatibility/2006" xmlns:aink="http://schemas.microsoft.com/office/drawing/2016/ink" xmlns:am3d="http://schemas.microsoft.com/office/drawing/2017/model3d" xmlns:o="urn:schemas-microsoft-com:office:office" xmlns:r="http://schemas.openxmlformats.org/officeDocument/2006/relationships" xmlns:m="http://schemas.openxmlformats.org/officeDocument/2006/math" xmlns:v="urn:schemas-microsoft-com:vml" xmlns:wp14="http://schemas.microsoft.com/office/word/2010/wordprocessingDrawing" xmlns:wp="http://schemas.openxmlformats.org/drawingml/2006/wordprocessingDrawing" xmlns:w10="urn:schemas-microsoft-com:office:word" xmlns:w="http://schemas.openxmlformats.org/wordprocessingml/2006/main" xmlns:w14="http://schemas.microsoft.com/office/word/2010/wordml" xmlns:w15="http://schemas.microsoft.com/office/word/2012/wordml" xmlns:w16cid="http://schemas.microsoft.com/office/word/2016/wordml/cid" xmlns:w16se="http://schemas.microsoft.com/office/word/2015/wordml/symex" xmlns:wpg="http://schemas.microsoft.com/office/word/2010/wordprocessingGroup" xmlns:wpi="http://schemas.microsoft.com/office/word/2010/wordprocessingInk" xmlns:wne="http://schemas.microsoft.com/office/word/2006/wordml" xmlns:wps="http://schemas.microsoft.com/office/word/2010/wordprocessingShape" mc:Ignorable="w14 w15 w16se w16cid wp14">
+<w:document xmlns:wpc="http://schemas.microsoft.com/office/word/2010/wordprocessingCanvas" xmlns:cx="http://schemas.microsoft.com/office/drawing/2014/chartex" xmlns:mc="http://schemas.openxmlformats.org/markup-compatibility/2006" xmlns:o="urn:schemas-microsoft-com:office:office" xmlns:r="http://schemas.openxmlformats.org/officeDocument/2006/relationships" xmlns:m="http://schemas.openxmlformats.org/officeDocument/2006/math" xmlns:v="urn:schemas-microsoft-com:vml" xmlns:wp14="http://schemas.microsoft.com/office/word/2010/wordprocessingDrawing" xmlns:wp="http://schemas.openxmlformats.org/drawingml/2006/wordprocessingDrawing" xmlns:w10="urn:schemas-microsoft-com:office:word" xmlns:w="http://schemas.openxmlformats.org/wordprocessingml/2006/main" xmlns:w14="http://schemas.microsoft.com/office/word/2010/wordml" xmlns:w15="http://schemas.microsoft.com/office/word/2012/wordml" xmlns:w16se="http://schemas.microsoft.com/office/word/2015/wordml/symex" xmlns:wpg="http://schemas.microsoft.com/office/word/2010/wordprocessingGroup" xmlns:wpi="http://schemas.microsoft.com/office/word/2010/wordprocessingInk" xmlns:wne="http://schemas.microsoft.com/office/word/2006/wordml" xmlns:wps="http://schemas.microsoft.com/office/word/2010/wordprocessingShape" mc:Ignorable="w14 w15 w16se wp14">
   <w:body>
     <w:p>
       <w:pPr>
-        <w:pStyle w:val="Heading1"/>
+        <w:pStyle w:val="1"/>
         <w:jc w:val="center"/>
       </w:pPr>
       <w:r>
@@ -50,7 +50,7 @@
       <w:hyperlink r:id="rId9" w:history="1">
         <w:r>
           <w:rPr>
-            <w:rStyle w:val="Hyperlink"/>
+            <w:rStyle w:val="a9"/>
           </w:rPr>
           <w:t>softuni.bg</w:t>
         </w:r>
@@ -61,7 +61,7 @@
     </w:p>
     <w:p>
       <w:pPr>
-        <w:pStyle w:val="Heading1"/>
+        <w:pStyle w:val="1"/>
       </w:pPr>
       <w:r>
         <w:t>Introduction</w:t>
@@ -113,7 +113,7 @@
     </w:p>
     <w:p>
       <w:pPr>
-        <w:pStyle w:val="Heading2"/>
+        <w:pStyle w:val="2"/>
         <w:ind w:left="0" w:firstLine="0"/>
       </w:pPr>
       <w:r>
@@ -422,7 +422,7 @@
     </w:p>
     <w:p>
       <w:pPr>
-        <w:pStyle w:val="Heading2"/>
+        <w:pStyle w:val="2"/>
         <w:ind w:left="0" w:firstLine="0"/>
       </w:pPr>
       <w:r>
@@ -1184,6 +1184,8 @@
           <w:noProof/>
         </w:rPr>
       </w:pPr>
+      <w:bookmarkStart w:id="2" w:name="OLE_LINK8"/>
+      <w:bookmarkStart w:id="3" w:name="OLE_LINK9"/>
       <w:r>
         <w:rPr>
           <w:b/>
@@ -1202,15 +1204,7 @@
         <w:rPr>
           <w:noProof/>
         </w:rPr>
-        <w:t xml:space="preserve"> – adds three strings (“</w:t>
-      </w:r>
-      <w:bookmarkStart w:id="2" w:name="OLE_LINK3"/>
-      <w:bookmarkStart w:id="3" w:name="OLE_LINK4"/>
-      <w:r>
-        <w:rPr>
-          <w:noProof/>
-        </w:rPr>
-        <w:t>Rosen</w:t>
+        <w:t xml:space="preserve"> </w:t>
       </w:r>
       <w:bookmarkEnd w:id="2"/>
       <w:bookmarkEnd w:id="3"/>
@@ -1218,32 +1212,48 @@
         <w:rPr>
           <w:noProof/>
         </w:rPr>
+        <w:t>– adds three strings (“</w:t>
+      </w:r>
+      <w:bookmarkStart w:id="4" w:name="OLE_LINK3"/>
+      <w:bookmarkStart w:id="5" w:name="OLE_LINK4"/>
+      <w:r>
+        <w:rPr>
+          <w:noProof/>
+        </w:rPr>
+        <w:t>Rosen</w:t>
+      </w:r>
+      <w:bookmarkEnd w:id="4"/>
+      <w:bookmarkEnd w:id="5"/>
+      <w:r>
+        <w:rPr>
+          <w:noProof/>
+        </w:rPr>
         <w:t>”, “</w:t>
       </w:r>
-      <w:bookmarkStart w:id="4" w:name="OLE_LINK5"/>
+      <w:bookmarkStart w:id="6" w:name="OLE_LINK5"/>
       <w:r>
         <w:rPr>
           <w:noProof/>
         </w:rPr>
         <w:t>Georgi</w:t>
       </w:r>
-      <w:bookmarkEnd w:id="4"/>
+      <w:bookmarkEnd w:id="6"/>
       <w:r>
         <w:rPr>
           <w:noProof/>
         </w:rPr>
         <w:t>”, “</w:t>
       </w:r>
-      <w:bookmarkStart w:id="5" w:name="OLE_LINK6"/>
-      <w:bookmarkStart w:id="6" w:name="OLE_LINK7"/>
+      <w:bookmarkStart w:id="7" w:name="OLE_LINK6"/>
+      <w:bookmarkStart w:id="8" w:name="OLE_LINK7"/>
       <w:r>
         <w:rPr>
           <w:noProof/>
         </w:rPr>
         <w:t>Balkan</w:t>
       </w:r>
-      <w:bookmarkEnd w:id="5"/>
-      <w:bookmarkEnd w:id="6"/>
+      <w:bookmarkEnd w:id="7"/>
+      <w:bookmarkEnd w:id="8"/>
       <w:r>
         <w:rPr>
           <w:noProof/>
@@ -1374,8 +1384,6 @@
         </w:rPr>
         <w:t>"Rosen"</w:t>
       </w:r>
-      <w:bookmarkStart w:id="7" w:name="_GoBack"/>
-      <w:bookmarkEnd w:id="7"/>
     </w:p>
     <w:p>
       <w:pPr>
@@ -1385,6 +1393,8 @@
           <w:noProof/>
         </w:rPr>
       </w:pPr>
+      <w:bookmarkStart w:id="9" w:name="OLE_LINK10"/>
+      <w:bookmarkStart w:id="10" w:name="OLE_LINK11"/>
       <w:r>
         <w:rPr>
           <w:b/>
@@ -1398,6 +1408,8 @@
         </w:rPr>
         <w:t xml:space="preserve"> </w:t>
       </w:r>
+      <w:bookmarkEnd w:id="9"/>
+      <w:bookmarkEnd w:id="10"/>
       <w:r>
         <w:rPr>
           <w:noProof/>
@@ -1424,6 +1436,8 @@
           <w:lang w:val="bg-BG"/>
         </w:rPr>
       </w:pPr>
+      <w:bookmarkStart w:id="11" w:name="OLE_LINK12"/>
+      <w:bookmarkStart w:id="12" w:name="OLE_LINK13"/>
       <w:r>
         <w:rPr>
           <w:b/>
@@ -1438,6 +1452,8 @@
         </w:rPr>
         <w:t xml:space="preserve"> </w:t>
       </w:r>
+      <w:bookmarkEnd w:id="11"/>
+      <w:bookmarkEnd w:id="12"/>
       <w:r>
         <w:rPr>
           <w:noProof/>
@@ -1476,6 +1492,8 @@
           <w:noProof/>
         </w:rPr>
       </w:pPr>
+      <w:bookmarkStart w:id="13" w:name="OLE_LINK14"/>
+      <w:bookmarkStart w:id="14" w:name="OLE_LINK15"/>
       <w:r>
         <w:rPr>
           <w:b/>
@@ -1484,6 +1502,8 @@
         <w:lastRenderedPageBreak/>
         <w:t>TestAddingAllFromNullThrowsException</w:t>
       </w:r>
+      <w:bookmarkEnd w:id="13"/>
+      <w:bookmarkEnd w:id="14"/>
       <w:r>
         <w:rPr>
           <w:rFonts w:ascii="Consolas" w:hAnsi="Consolas" w:cs="Consolas"/>
@@ -1543,6 +1563,8 @@
           <w:noProof/>
         </w:rPr>
       </w:pPr>
+      <w:bookmarkStart w:id="15" w:name="OLE_LINK16"/>
+      <w:bookmarkStart w:id="16" w:name="OLE_LINK17"/>
       <w:r>
         <w:rPr>
           <w:b/>
@@ -1554,7 +1576,15 @@
         <w:rPr>
           <w:noProof/>
         </w:rPr>
-        <w:t xml:space="preserve"> – adds a collection with a few elements and after that check if the elements in the SimpleSortedList are sorted. </w:t>
+        <w:t xml:space="preserve"> </w:t>
+      </w:r>
+      <w:bookmarkEnd w:id="15"/>
+      <w:bookmarkEnd w:id="16"/>
+      <w:r>
+        <w:rPr>
+          <w:noProof/>
+        </w:rPr>
+        <w:t xml:space="preserve">– adds a collection with a few elements and after that check if the elements in the SimpleSortedList are sorted. </w:t>
       </w:r>
     </w:p>
     <w:p>
@@ -1564,6 +1594,8 @@
           <w:noProof/>
         </w:rPr>
       </w:pPr>
+      <w:bookmarkStart w:id="17" w:name="OLE_LINK18"/>
+      <w:bookmarkStart w:id="18" w:name="OLE_LINK19"/>
       <w:r>
         <w:rPr>
           <w:b/>
@@ -1571,6 +1603,8 @@
         </w:rPr>
         <w:t>TestRemoveValidElementDecreasesSize</w:t>
       </w:r>
+      <w:bookmarkEnd w:id="17"/>
+      <w:bookmarkEnd w:id="18"/>
       <w:r>
         <w:rPr>
           <w:noProof/>
@@ -1591,6 +1625,8 @@
           <w:noProof/>
         </w:rPr>
       </w:pPr>
+      <w:bookmarkStart w:id="19" w:name="OLE_LINK20"/>
+      <w:bookmarkStart w:id="20" w:name="OLE_LINK21"/>
       <w:r>
         <w:rPr>
           <w:b/>
@@ -1598,6 +1634,8 @@
         </w:rPr>
         <w:t>TestRemoveValidElementRemovesSelectedOne</w:t>
       </w:r>
+      <w:bookmarkEnd w:id="19"/>
+      <w:bookmarkEnd w:id="20"/>
       <w:r>
         <w:rPr>
           <w:b/>
@@ -1619,6 +1657,8 @@
           <w:noProof/>
         </w:rPr>
       </w:pPr>
+      <w:bookmarkStart w:id="21" w:name="OLE_LINK22"/>
+      <w:bookmarkStart w:id="22" w:name="OLE_LINK23"/>
       <w:r>
         <w:rPr>
           <w:b/>
@@ -1633,6 +1673,8 @@
         </w:rPr>
         <w:t xml:space="preserve"> </w:t>
       </w:r>
+      <w:bookmarkEnd w:id="21"/>
+      <w:bookmarkEnd w:id="22"/>
       <w:r>
         <w:rPr>
           <w:noProof/>
@@ -1680,6 +1722,8 @@
       <w:pPr>
         <w:jc w:val="both"/>
       </w:pPr>
+      <w:bookmarkStart w:id="23" w:name="OLE_LINK24"/>
+      <w:bookmarkStart w:id="24" w:name="OLE_LINK25"/>
       <w:r>
         <w:rPr>
           <w:b/>
@@ -1691,7 +1735,15 @@
         <w:rPr>
           <w:noProof/>
         </w:rPr>
-        <w:t xml:space="preserve"> – ad</w:t>
+        <w:t xml:space="preserve"> </w:t>
+      </w:r>
+      <w:bookmarkEnd w:id="23"/>
+      <w:bookmarkEnd w:id="24"/>
+      <w:r>
+        <w:rPr>
+          <w:noProof/>
+        </w:rPr>
+        <w:t>– ad</w:t>
       </w:r>
       <w:r>
         <w:t xml:space="preserve">ds a few elements and tries to join them with null joiner. This should throw an argument null exception, however the current implementation does not do so. Fix the implementation and the unit test should pass. </w:t>
@@ -1702,6 +1754,17 @@
         <w:jc w:val="both"/>
       </w:pPr>
       <w:r>
+        <w:t>//0700 43 700 Stefi 4ergova  - Blizoo;</w:t>
+      </w:r>
+    </w:p>
+    <w:p>
+      <w:pPr>
+        <w:jc w:val="both"/>
+      </w:pPr>
+      <w:bookmarkStart w:id="25" w:name="OLE_LINK26"/>
+      <w:bookmarkStart w:id="26" w:name="OLE_LINK27"/>
+      <w:bookmarkStart w:id="27" w:name="_GoBack"/>
+      <w:r>
         <w:rPr>
           <w:b/>
           <w:noProof/>
@@ -1712,18 +1775,19 @@
         <w:rPr>
           <w:noProof/>
         </w:rPr>
-        <w:t xml:space="preserve"> – adds a few</w:t>
-      </w:r>
-      <w:r>
-        <w:t xml:space="preserve"> elements and tries to join them with “</w:t>
-      </w:r>
-      <w:proofErr w:type="gramStart"/>
-      <w:r>
-        <w:t>, ”</w:t>
-      </w:r>
-      <w:proofErr w:type="gramEnd"/>
-      <w:r>
-        <w:t xml:space="preserve">. This should not result in a passing test. Let’s see why: </w:t>
+        <w:t xml:space="preserve"> </w:t>
+      </w:r>
+      <w:bookmarkEnd w:id="25"/>
+      <w:bookmarkEnd w:id="26"/>
+      <w:bookmarkEnd w:id="27"/>
+      <w:r>
+        <w:rPr>
+          <w:noProof/>
+        </w:rPr>
+        <w:t>– adds a few</w:t>
+      </w:r>
+      <w:r>
+        <w:t xml:space="preserve"> elements and tries to join them with “, ”. This should not result in a passing test. Let’s see why: </w:t>
       </w:r>
     </w:p>
     <w:p>
@@ -1846,6 +1910,7 @@
         <w:rPr>
           <w:noProof/>
         </w:rPr>
+        <w:lastRenderedPageBreak/>
         <w:drawing>
           <wp:inline distT="0" distB="0" distL="0" distR="0">
             <wp:extent cx="2613259" cy="2598822"/>
@@ -1899,7 +1964,6 @@
         <w:rPr>
           <w:noProof/>
         </w:rPr>
-        <w:lastRenderedPageBreak/>
         <w:t xml:space="preserve">This is your last lab for the current course and for the whole C# </w:t>
       </w:r>
       <w:r>
@@ -2048,7 +2112,7 @@
 </file>
 
 <file path=word/endnotes.xml><?xml version="1.0" encoding="utf-8"?>
-<w:endnotes xmlns:wpc="http://schemas.microsoft.com/office/word/2010/wordprocessingCanvas" xmlns:cx="http://schemas.microsoft.com/office/drawing/2014/chartex" xmlns:cx1="http://schemas.microsoft.com/office/drawing/2015/9/8/chartex" xmlns:cx2="http://schemas.microsoft.com/office/drawing/2015/10/21/chartex" xmlns:cx3="http://schemas.microsoft.com/office/drawing/2016/5/9/chartex" xmlns:cx4="http://schemas.microsoft.com/office/drawing/2016/5/10/chartex" xmlns:cx5="http://schemas.microsoft.com/office/drawing/2016/5/11/chartex" xmlns:cx6="http://schemas.microsoft.com/office/drawing/2016/5/12/chartex" xmlns:cx7="http://schemas.microsoft.com/office/drawing/2016/5/13/chartex" xmlns:cx8="http://schemas.microsoft.com/office/drawing/2016/5/14/chartex" xmlns:mc="http://schemas.openxmlformats.org/markup-compatibility/2006" xmlns:aink="http://schemas.microsoft.com/office/drawing/2016/ink" xmlns:am3d="http://schemas.microsoft.com/office/drawing/2017/model3d" xmlns:o="urn:schemas-microsoft-com:office:office" xmlns:r="http://schemas.openxmlformats.org/officeDocument/2006/relationships" xmlns:m="http://schemas.openxmlformats.org/officeDocument/2006/math" xmlns:v="urn:schemas-microsoft-com:vml" xmlns:wp14="http://schemas.microsoft.com/office/word/2010/wordprocessingDrawing" xmlns:wp="http://schemas.openxmlformats.org/drawingml/2006/wordprocessingDrawing" xmlns:w10="urn:schemas-microsoft-com:office:word" xmlns:w="http://schemas.openxmlformats.org/wordprocessingml/2006/main" xmlns:w14="http://schemas.microsoft.com/office/word/2010/wordml" xmlns:w15="http://schemas.microsoft.com/office/word/2012/wordml" xmlns:w16cid="http://schemas.microsoft.com/office/word/2016/wordml/cid" xmlns:w16se="http://schemas.microsoft.com/office/word/2015/wordml/symex" xmlns:wpg="http://schemas.microsoft.com/office/word/2010/wordprocessingGroup" xmlns:wpi="http://schemas.microsoft.com/office/word/2010/wordprocessingInk" xmlns:wne="http://schemas.microsoft.com/office/word/2006/wordml" xmlns:wps="http://schemas.microsoft.com/office/word/2010/wordprocessingShape" mc:Ignorable="w14 w15 w16se w16cid wp14">
+<w:endnotes xmlns:wpc="http://schemas.microsoft.com/office/word/2010/wordprocessingCanvas" xmlns:cx="http://schemas.microsoft.com/office/drawing/2014/chartex" xmlns:mc="http://schemas.openxmlformats.org/markup-compatibility/2006" xmlns:o="urn:schemas-microsoft-com:office:office" xmlns:r="http://schemas.openxmlformats.org/officeDocument/2006/relationships" xmlns:m="http://schemas.openxmlformats.org/officeDocument/2006/math" xmlns:v="urn:schemas-microsoft-com:vml" xmlns:wp14="http://schemas.microsoft.com/office/word/2010/wordprocessingDrawing" xmlns:wp="http://schemas.openxmlformats.org/drawingml/2006/wordprocessingDrawing" xmlns:w10="urn:schemas-microsoft-com:office:word" xmlns:w="http://schemas.openxmlformats.org/wordprocessingml/2006/main" xmlns:w14="http://schemas.microsoft.com/office/word/2010/wordml" xmlns:w15="http://schemas.microsoft.com/office/word/2012/wordml" xmlns:w16se="http://schemas.microsoft.com/office/word/2015/wordml/symex" xmlns:wpg="http://schemas.microsoft.com/office/word/2010/wordprocessingGroup" xmlns:wpi="http://schemas.microsoft.com/office/word/2010/wordprocessingInk" xmlns:wne="http://schemas.microsoft.com/office/word/2006/wordml" xmlns:wps="http://schemas.microsoft.com/office/word/2010/wordprocessingShape" mc:Ignorable="w14 w15 w16se wp14">
   <w:endnote w:type="separator" w:id="-1">
     <w:p>
       <w:pPr>
@@ -2073,10 +2137,10 @@
 </file>
 
 <file path=word/footer1.xml><?xml version="1.0" encoding="utf-8"?>
-<w:ftr xmlns:wpc="http://schemas.microsoft.com/office/word/2010/wordprocessingCanvas" xmlns:cx="http://schemas.microsoft.com/office/drawing/2014/chartex" xmlns:cx1="http://schemas.microsoft.com/office/drawing/2015/9/8/chartex" xmlns:cx2="http://schemas.microsoft.com/office/drawing/2015/10/21/chartex" xmlns:cx3="http://schemas.microsoft.com/office/drawing/2016/5/9/chartex" xmlns:cx4="http://schemas.microsoft.com/office/drawing/2016/5/10/chartex" xmlns:cx5="http://schemas.microsoft.com/office/drawing/2016/5/11/chartex" xmlns:cx6="http://schemas.microsoft.com/office/drawing/2016/5/12/chartex" xmlns:cx7="http://schemas.microsoft.com/office/drawing/2016/5/13/chartex" xmlns:cx8="http://schemas.microsoft.com/office/drawing/2016/5/14/chartex" xmlns:mc="http://schemas.openxmlformats.org/markup-compatibility/2006" xmlns:aink="http://schemas.microsoft.com/office/drawing/2016/ink" xmlns:am3d="http://schemas.microsoft.com/office/drawing/2017/model3d" xmlns:o="urn:schemas-microsoft-com:office:office" xmlns:r="http://schemas.openxmlformats.org/officeDocument/2006/relationships" xmlns:m="http://schemas.openxmlformats.org/officeDocument/2006/math" xmlns:v="urn:schemas-microsoft-com:vml" xmlns:wp14="http://schemas.microsoft.com/office/word/2010/wordprocessingDrawing" xmlns:wp="http://schemas.openxmlformats.org/drawingml/2006/wordprocessingDrawing" xmlns:w10="urn:schemas-microsoft-com:office:word" xmlns:w="http://schemas.openxmlformats.org/wordprocessingml/2006/main" xmlns:w14="http://schemas.microsoft.com/office/word/2010/wordml" xmlns:w15="http://schemas.microsoft.com/office/word/2012/wordml" xmlns:w16cid="http://schemas.microsoft.com/office/word/2016/wordml/cid" xmlns:w16se="http://schemas.microsoft.com/office/word/2015/wordml/symex" xmlns:wpg="http://schemas.microsoft.com/office/word/2010/wordprocessingGroup" xmlns:wpi="http://schemas.microsoft.com/office/word/2010/wordprocessingInk" xmlns:wne="http://schemas.microsoft.com/office/word/2006/wordml" xmlns:wps="http://schemas.microsoft.com/office/word/2010/wordprocessingShape" mc:Ignorable="w14 w15 w16se w16cid wp14">
+<w:ftr xmlns:wpc="http://schemas.microsoft.com/office/word/2010/wordprocessingCanvas" xmlns:cx="http://schemas.microsoft.com/office/drawing/2014/chartex" xmlns:mc="http://schemas.openxmlformats.org/markup-compatibility/2006" xmlns:o="urn:schemas-microsoft-com:office:office" xmlns:r="http://schemas.openxmlformats.org/officeDocument/2006/relationships" xmlns:m="http://schemas.openxmlformats.org/officeDocument/2006/math" xmlns:v="urn:schemas-microsoft-com:vml" xmlns:wp14="http://schemas.microsoft.com/office/word/2010/wordprocessingDrawing" xmlns:wp="http://schemas.openxmlformats.org/drawingml/2006/wordprocessingDrawing" xmlns:w10="urn:schemas-microsoft-com:office:word" xmlns:w="http://schemas.openxmlformats.org/wordprocessingml/2006/main" xmlns:w14="http://schemas.microsoft.com/office/word/2010/wordml" xmlns:w15="http://schemas.microsoft.com/office/word/2012/wordml" xmlns:w16se="http://schemas.microsoft.com/office/word/2015/wordml/symex" xmlns:wpg="http://schemas.microsoft.com/office/word/2010/wordprocessingGroup" xmlns:wpi="http://schemas.microsoft.com/office/word/2010/wordprocessingInk" xmlns:wne="http://schemas.microsoft.com/office/word/2006/wordml" xmlns:wps="http://schemas.microsoft.com/office/word/2010/wordprocessingShape" mc:Ignorable="w14 w15 w16se wp14">
   <w:p>
     <w:pPr>
-      <w:pStyle w:val="Footer"/>
+      <w:pStyle w:val="a5"/>
     </w:pPr>
     <w:r>
       <w:rPr>
@@ -2158,7 +2222,7 @@
                     <w:sz w:val="18"/>
                     <w:szCs w:val="18"/>
                   </w:rPr>
-                  <w:t>5</w:t>
+                  <w:t>6</w:t>
                 </w:r>
                 <w:r>
                   <w:rPr>
@@ -2174,16 +2238,31 @@
                   </w:rPr>
                   <w:t xml:space="preserve"> of </w:t>
                 </w:r>
-                <w:fldSimple w:instr=" NUMPAGES   \* MERGEFORMAT ">
-                  <w:r>
-                    <w:rPr>
-                      <w:noProof/>
-                      <w:sz w:val="18"/>
-                      <w:szCs w:val="18"/>
-                    </w:rPr>
-                    <w:t>6</w:t>
-                  </w:r>
-                </w:fldSimple>
+                <w:r>
+                  <w:fldChar w:fldCharType="begin"/>
+                </w:r>
+                <w:r>
+                  <w:instrText xml:space="preserve"> NUMPAGES   \* MERGEFORMAT </w:instrText>
+                </w:r>
+                <w:r>
+                  <w:fldChar w:fldCharType="separate"/>
+                </w:r>
+                <w:r>
+                  <w:rPr>
+                    <w:noProof/>
+                    <w:sz w:val="18"/>
+                    <w:szCs w:val="18"/>
+                  </w:rPr>
+                  <w:t>6</w:t>
+                </w:r>
+                <w:r>
+                  <w:rPr>
+                    <w:noProof/>
+                    <w:sz w:val="18"/>
+                    <w:szCs w:val="18"/>
+                  </w:rPr>
+                  <w:fldChar w:fldCharType="end"/>
+                </w:r>
               </w:p>
             </w:txbxContent>
           </v:textbox>
@@ -2219,7 +2298,7 @@
                 <w:hyperlink r:id="rId1" w:history="1">
                   <w:r>
                     <w:rPr>
-                      <w:rStyle w:val="Hyperlink"/>
+                      <w:rStyle w:val="a9"/>
                       <w:sz w:val="19"/>
                       <w:szCs w:val="19"/>
                     </w:rPr>
@@ -2251,7 +2330,7 @@
                 <w:hyperlink r:id="rId2" w:history="1">
                   <w:r>
                     <w:rPr>
-                      <w:rStyle w:val="Hyperlink"/>
+                      <w:rStyle w:val="a9"/>
                       <w:sz w:val="19"/>
                       <w:szCs w:val="19"/>
                     </w:rPr>
@@ -2874,19 +2953,19 @@
   </w:p>
   <w:p>
     <w:pPr>
-      <w:pStyle w:val="Footer"/>
+      <w:pStyle w:val="a5"/>
     </w:pPr>
   </w:p>
   <w:p>
     <w:pPr>
-      <w:pStyle w:val="Footer"/>
+      <w:pStyle w:val="a5"/>
     </w:pPr>
   </w:p>
 </w:ftr>
 </file>
 
 <file path=word/footnotes.xml><?xml version="1.0" encoding="utf-8"?>
-<w:footnotes xmlns:wpc="http://schemas.microsoft.com/office/word/2010/wordprocessingCanvas" xmlns:cx="http://schemas.microsoft.com/office/drawing/2014/chartex" xmlns:cx1="http://schemas.microsoft.com/office/drawing/2015/9/8/chartex" xmlns:cx2="http://schemas.microsoft.com/office/drawing/2015/10/21/chartex" xmlns:cx3="http://schemas.microsoft.com/office/drawing/2016/5/9/chartex" xmlns:cx4="http://schemas.microsoft.com/office/drawing/2016/5/10/chartex" xmlns:cx5="http://schemas.microsoft.com/office/drawing/2016/5/11/chartex" xmlns:cx6="http://schemas.microsoft.com/office/drawing/2016/5/12/chartex" xmlns:cx7="http://schemas.microsoft.com/office/drawing/2016/5/13/chartex" xmlns:cx8="http://schemas.microsoft.com/office/drawing/2016/5/14/chartex" xmlns:mc="http://schemas.openxmlformats.org/markup-compatibility/2006" xmlns:aink="http://schemas.microsoft.com/office/drawing/2016/ink" xmlns:am3d="http://schemas.microsoft.com/office/drawing/2017/model3d" xmlns:o="urn:schemas-microsoft-com:office:office" xmlns:r="http://schemas.openxmlformats.org/officeDocument/2006/relationships" xmlns:m="http://schemas.openxmlformats.org/officeDocument/2006/math" xmlns:v="urn:schemas-microsoft-com:vml" xmlns:wp14="http://schemas.microsoft.com/office/word/2010/wordprocessingDrawing" xmlns:wp="http://schemas.openxmlformats.org/drawingml/2006/wordprocessingDrawing" xmlns:w10="urn:schemas-microsoft-com:office:word" xmlns:w="http://schemas.openxmlformats.org/wordprocessingml/2006/main" xmlns:w14="http://schemas.microsoft.com/office/word/2010/wordml" xmlns:w15="http://schemas.microsoft.com/office/word/2012/wordml" xmlns:w16cid="http://schemas.microsoft.com/office/word/2016/wordml/cid" xmlns:w16se="http://schemas.microsoft.com/office/word/2015/wordml/symex" xmlns:wpg="http://schemas.microsoft.com/office/word/2010/wordprocessingGroup" xmlns:wpi="http://schemas.microsoft.com/office/word/2010/wordprocessingInk" xmlns:wne="http://schemas.microsoft.com/office/word/2006/wordml" xmlns:wps="http://schemas.microsoft.com/office/word/2010/wordprocessingShape" mc:Ignorable="w14 w15 w16se w16cid wp14">
+<w:footnotes xmlns:wpc="http://schemas.microsoft.com/office/word/2010/wordprocessingCanvas" xmlns:cx="http://schemas.microsoft.com/office/drawing/2014/chartex" xmlns:mc="http://schemas.openxmlformats.org/markup-compatibility/2006" xmlns:o="urn:schemas-microsoft-com:office:office" xmlns:r="http://schemas.openxmlformats.org/officeDocument/2006/relationships" xmlns:m="http://schemas.openxmlformats.org/officeDocument/2006/math" xmlns:v="urn:schemas-microsoft-com:vml" xmlns:wp14="http://schemas.microsoft.com/office/word/2010/wordprocessingDrawing" xmlns:wp="http://schemas.openxmlformats.org/drawingml/2006/wordprocessingDrawing" xmlns:w10="urn:schemas-microsoft-com:office:word" xmlns:w="http://schemas.openxmlformats.org/wordprocessingml/2006/main" xmlns:w14="http://schemas.microsoft.com/office/word/2010/wordml" xmlns:w15="http://schemas.microsoft.com/office/word/2012/wordml" xmlns:w16se="http://schemas.microsoft.com/office/word/2015/wordml/symex" xmlns:wpg="http://schemas.microsoft.com/office/word/2010/wordprocessingGroup" xmlns:wpi="http://schemas.microsoft.com/office/word/2010/wordprocessingInk" xmlns:wne="http://schemas.microsoft.com/office/word/2006/wordml" xmlns:wps="http://schemas.microsoft.com/office/word/2010/wordprocessingShape" mc:Ignorable="w14 w15 w16se wp14">
   <w:footnote w:type="separator" w:id="-1">
     <w:p>
       <w:pPr>
@@ -2911,10 +2990,10 @@
 </file>
 
 <file path=word/header1.xml><?xml version="1.0" encoding="utf-8"?>
-<w:hdr xmlns:wpc="http://schemas.microsoft.com/office/word/2010/wordprocessingCanvas" xmlns:cx="http://schemas.microsoft.com/office/drawing/2014/chartex" xmlns:cx1="http://schemas.microsoft.com/office/drawing/2015/9/8/chartex" xmlns:cx2="http://schemas.microsoft.com/office/drawing/2015/10/21/chartex" xmlns:cx3="http://schemas.microsoft.com/office/drawing/2016/5/9/chartex" xmlns:cx4="http://schemas.microsoft.com/office/drawing/2016/5/10/chartex" xmlns:cx5="http://schemas.microsoft.com/office/drawing/2016/5/11/chartex" xmlns:cx6="http://schemas.microsoft.com/office/drawing/2016/5/12/chartex" xmlns:cx7="http://schemas.microsoft.com/office/drawing/2016/5/13/chartex" xmlns:cx8="http://schemas.microsoft.com/office/drawing/2016/5/14/chartex" xmlns:mc="http://schemas.openxmlformats.org/markup-compatibility/2006" xmlns:aink="http://schemas.microsoft.com/office/drawing/2016/ink" xmlns:am3d="http://schemas.microsoft.com/office/drawing/2017/model3d" xmlns:o="urn:schemas-microsoft-com:office:office" xmlns:r="http://schemas.openxmlformats.org/officeDocument/2006/relationships" xmlns:m="http://schemas.openxmlformats.org/officeDocument/2006/math" xmlns:v="urn:schemas-microsoft-com:vml" xmlns:wp14="http://schemas.microsoft.com/office/word/2010/wordprocessingDrawing" xmlns:wp="http://schemas.openxmlformats.org/drawingml/2006/wordprocessingDrawing" xmlns:w10="urn:schemas-microsoft-com:office:word" xmlns:w="http://schemas.openxmlformats.org/wordprocessingml/2006/main" xmlns:w14="http://schemas.microsoft.com/office/word/2010/wordml" xmlns:w15="http://schemas.microsoft.com/office/word/2012/wordml" xmlns:w16cid="http://schemas.microsoft.com/office/word/2016/wordml/cid" xmlns:w16se="http://schemas.microsoft.com/office/word/2015/wordml/symex" xmlns:wpg="http://schemas.microsoft.com/office/word/2010/wordprocessingGroup" xmlns:wpi="http://schemas.microsoft.com/office/word/2010/wordprocessingInk" xmlns:wne="http://schemas.microsoft.com/office/word/2006/wordml" xmlns:wps="http://schemas.microsoft.com/office/word/2010/wordprocessingShape" mc:Ignorable="w14 w15 w16se w16cid wp14">
+<w:hdr xmlns:wpc="http://schemas.microsoft.com/office/word/2010/wordprocessingCanvas" xmlns:cx="http://schemas.microsoft.com/office/drawing/2014/chartex" xmlns:mc="http://schemas.openxmlformats.org/markup-compatibility/2006" xmlns:o="urn:schemas-microsoft-com:office:office" xmlns:r="http://schemas.openxmlformats.org/officeDocument/2006/relationships" xmlns:m="http://schemas.openxmlformats.org/officeDocument/2006/math" xmlns:v="urn:schemas-microsoft-com:vml" xmlns:wp14="http://schemas.microsoft.com/office/word/2010/wordprocessingDrawing" xmlns:wp="http://schemas.openxmlformats.org/drawingml/2006/wordprocessingDrawing" xmlns:w10="urn:schemas-microsoft-com:office:word" xmlns:w="http://schemas.openxmlformats.org/wordprocessingml/2006/main" xmlns:w14="http://schemas.microsoft.com/office/word/2010/wordml" xmlns:w15="http://schemas.microsoft.com/office/word/2012/wordml" xmlns:w16se="http://schemas.microsoft.com/office/word/2015/wordml/symex" xmlns:wpg="http://schemas.microsoft.com/office/word/2010/wordprocessingGroup" xmlns:wpi="http://schemas.microsoft.com/office/word/2010/wordprocessingInk" xmlns:wne="http://schemas.microsoft.com/office/word/2006/wordml" xmlns:wps="http://schemas.microsoft.com/office/word/2010/wordprocessingShape" mc:Ignorable="w14 w15 w16se wp14">
   <w:p>
     <w:pPr>
-      <w:pStyle w:val="Header"/>
+      <w:pStyle w:val="a3"/>
       <w:ind w:hanging="1134"/>
     </w:pPr>
   </w:p>
@@ -2922,7 +3001,7 @@
 </file>
 
 <file path=word/numbering.xml><?xml version="1.0" encoding="utf-8"?>
-<w:numbering xmlns:wpc="http://schemas.microsoft.com/office/word/2010/wordprocessingCanvas" xmlns:cx="http://schemas.microsoft.com/office/drawing/2014/chartex" xmlns:cx1="http://schemas.microsoft.com/office/drawing/2015/9/8/chartex" xmlns:cx2="http://schemas.microsoft.com/office/drawing/2015/10/21/chartex" xmlns:cx3="http://schemas.microsoft.com/office/drawing/2016/5/9/chartex" xmlns:cx4="http://schemas.microsoft.com/office/drawing/2016/5/10/chartex" xmlns:cx5="http://schemas.microsoft.com/office/drawing/2016/5/11/chartex" xmlns:cx6="http://schemas.microsoft.com/office/drawing/2016/5/12/chartex" xmlns:cx7="http://schemas.microsoft.com/office/drawing/2016/5/13/chartex" xmlns:cx8="http://schemas.microsoft.com/office/drawing/2016/5/14/chartex" xmlns:mc="http://schemas.openxmlformats.org/markup-compatibility/2006" xmlns:aink="http://schemas.microsoft.com/office/drawing/2016/ink" xmlns:am3d="http://schemas.microsoft.com/office/drawing/2017/model3d" xmlns:o="urn:schemas-microsoft-com:office:office" xmlns:r="http://schemas.openxmlformats.org/officeDocument/2006/relationships" xmlns:m="http://schemas.openxmlformats.org/officeDocument/2006/math" xmlns:v="urn:schemas-microsoft-com:vml" xmlns:wp14="http://schemas.microsoft.com/office/word/2010/wordprocessingDrawing" xmlns:wp="http://schemas.openxmlformats.org/drawingml/2006/wordprocessingDrawing" xmlns:w10="urn:schemas-microsoft-com:office:word" xmlns:w="http://schemas.openxmlformats.org/wordprocessingml/2006/main" xmlns:w14="http://schemas.microsoft.com/office/word/2010/wordml" xmlns:w15="http://schemas.microsoft.com/office/word/2012/wordml" xmlns:w16cid="http://schemas.microsoft.com/office/word/2016/wordml/cid" xmlns:w16se="http://schemas.microsoft.com/office/word/2015/wordml/symex" xmlns:wpg="http://schemas.microsoft.com/office/word/2010/wordprocessingGroup" xmlns:wpi="http://schemas.microsoft.com/office/word/2010/wordprocessingInk" xmlns:wne="http://schemas.microsoft.com/office/word/2006/wordml" xmlns:wps="http://schemas.microsoft.com/office/word/2010/wordprocessingShape" mc:Ignorable="w14 w15 w16se w16cid wp14">
+<w:numbering xmlns:wpc="http://schemas.microsoft.com/office/word/2010/wordprocessingCanvas" xmlns:cx="http://schemas.microsoft.com/office/drawing/2014/chartex" xmlns:mc="http://schemas.openxmlformats.org/markup-compatibility/2006" xmlns:o="urn:schemas-microsoft-com:office:office" xmlns:r="http://schemas.openxmlformats.org/officeDocument/2006/relationships" xmlns:m="http://schemas.openxmlformats.org/officeDocument/2006/math" xmlns:v="urn:schemas-microsoft-com:vml" xmlns:wp14="http://schemas.microsoft.com/office/word/2010/wordprocessingDrawing" xmlns:wp="http://schemas.openxmlformats.org/drawingml/2006/wordprocessingDrawing" xmlns:w10="urn:schemas-microsoft-com:office:word" xmlns:w="http://schemas.openxmlformats.org/wordprocessingml/2006/main" xmlns:w14="http://schemas.microsoft.com/office/word/2010/wordml" xmlns:w15="http://schemas.microsoft.com/office/word/2012/wordml" xmlns:w16se="http://schemas.microsoft.com/office/word/2015/wordml/symex" xmlns:wpg="http://schemas.microsoft.com/office/word/2010/wordprocessingGroup" xmlns:wpi="http://schemas.microsoft.com/office/word/2010/wordprocessingInk" xmlns:wne="http://schemas.microsoft.com/office/word/2006/wordml" xmlns:wps="http://schemas.microsoft.com/office/word/2010/wordprocessingShape" mc:Ignorable="w14 w15 w16se wp14">
   <w:abstractNum w:abstractNumId="0" w15:restartNumberingAfterBreak="0">
     <w:nsid w:val="009D2C7E"/>
     <w:multiLevelType w:val="hybridMultilevel"/>
@@ -4249,7 +4328,7 @@
     <w:lvl w:ilvl="0" w:tplc="5E3EEB5E">
       <w:start w:val="1"/>
       <w:numFmt w:val="decimal"/>
-      <w:pStyle w:val="Heading2"/>
+      <w:pStyle w:val="2"/>
       <w:lvlText w:val="Problem %1."/>
       <w:lvlJc w:val="left"/>
       <w:pPr>
@@ -7035,7 +7114,7 @@
 </file>
 
 <file path=word/styles.xml><?xml version="1.0" encoding="utf-8"?>
-<w:styles xmlns:mc="http://schemas.openxmlformats.org/markup-compatibility/2006" xmlns:r="http://schemas.openxmlformats.org/officeDocument/2006/relationships" xmlns:w="http://schemas.openxmlformats.org/wordprocessingml/2006/main" xmlns:w14="http://schemas.microsoft.com/office/word/2010/wordml" xmlns:w15="http://schemas.microsoft.com/office/word/2012/wordml" xmlns:w16cid="http://schemas.microsoft.com/office/word/2016/wordml/cid" xmlns:w16se="http://schemas.microsoft.com/office/word/2015/wordml/symex" mc:Ignorable="w14 w15 w16se w16cid">
+<w:styles xmlns:mc="http://schemas.openxmlformats.org/markup-compatibility/2006" xmlns:r="http://schemas.openxmlformats.org/officeDocument/2006/relationships" xmlns:w="http://schemas.openxmlformats.org/wordprocessingml/2006/main" xmlns:w14="http://schemas.microsoft.com/office/word/2010/wordml" xmlns:w15="http://schemas.microsoft.com/office/word/2012/wordml" xmlns:w16se="http://schemas.microsoft.com/office/word/2015/wordml/symex" mc:Ignorable="w14 w15 w16se">
   <w:docDefaults>
     <w:rPrDefault>
       <w:rPr>
@@ -7051,7 +7130,7 @@
       </w:pPr>
     </w:pPrDefault>
   </w:docDefaults>
-  <w:latentStyles w:defLockedState="0" w:defUIPriority="99" w:defSemiHidden="0" w:defUnhideWhenUsed="0" w:defQFormat="0" w:count="375">
+  <w:latentStyles w:defLockedState="0" w:defUIPriority="99" w:defSemiHidden="0" w:defUnhideWhenUsed="0" w:defQFormat="0" w:count="371">
     <w:lsdException w:name="Normal" w:uiPriority="0" w:qFormat="1"/>
     <w:lsdException w:name="heading 1" w:uiPriority="9" w:qFormat="1"/>
     <w:lsdException w:name="heading 2" w:semiHidden="1" w:uiPriority="9" w:unhideWhenUsed="1" w:qFormat="1"/>
@@ -7157,6 +7236,7 @@
     <w:lsdException w:name="HTML Sample" w:semiHidden="1" w:unhideWhenUsed="1"/>
     <w:lsdException w:name="HTML Typewriter" w:semiHidden="1" w:unhideWhenUsed="1"/>
     <w:lsdException w:name="HTML Variable" w:semiHidden="1" w:unhideWhenUsed="1"/>
+    <w:lsdException w:name="Normal Table" w:semiHidden="1" w:unhideWhenUsed="1"/>
     <w:lsdException w:name="annotation subject" w:semiHidden="1" w:unhideWhenUsed="1"/>
     <w:lsdException w:name="No List" w:semiHidden="1" w:unhideWhenUsed="1"/>
     <w:lsdException w:name="Outline List 1" w:semiHidden="1" w:unhideWhenUsed="1"/>
@@ -7200,8 +7280,10 @@
     <w:lsdException w:name="Table Elegant" w:semiHidden="1" w:unhideWhenUsed="1"/>
     <w:lsdException w:name="Table Professional" w:semiHidden="1" w:unhideWhenUsed="1"/>
     <w:lsdException w:name="Table Subtle 1" w:semiHidden="1" w:unhideWhenUsed="1"/>
+    <w:lsdException w:name="Table Subtle 2" w:semiHidden="1" w:unhideWhenUsed="1"/>
     <w:lsdException w:name="Table Web 1" w:semiHidden="1" w:unhideWhenUsed="1"/>
     <w:lsdException w:name="Table Web 2" w:semiHidden="1" w:unhideWhenUsed="1"/>
+    <w:lsdException w:name="Table Web 3" w:semiHidden="1" w:unhideWhenUsed="1"/>
     <w:lsdException w:name="Balloon Text" w:semiHidden="1" w:unhideWhenUsed="1"/>
     <w:lsdException w:name="Table Grid" w:uiPriority="59"/>
     <w:lsdException w:name="Table Theme" w:semiHidden="1" w:unhideWhenUsed="1"/>
@@ -7420,21 +7502,17 @@
     <w:lsdException w:name="List Table 5 Dark Accent 6" w:uiPriority="50"/>
     <w:lsdException w:name="List Table 6 Colorful Accent 6" w:uiPriority="51"/>
     <w:lsdException w:name="List Table 7 Colorful Accent 6" w:uiPriority="52"/>
-    <w:lsdException w:name="Mention" w:semiHidden="1" w:unhideWhenUsed="1"/>
-    <w:lsdException w:name="Smart Hyperlink" w:semiHidden="1" w:unhideWhenUsed="1"/>
-    <w:lsdException w:name="Hashtag" w:semiHidden="1" w:unhideWhenUsed="1"/>
-    <w:lsdException w:name="Unresolved Mention" w:semiHidden="1" w:unhideWhenUsed="1"/>
   </w:latentStyles>
-  <w:style w:type="paragraph" w:default="1" w:styleId="Normal">
+  <w:style w:type="paragraph" w:default="1" w:styleId="a">
     <w:name w:val="Normal"/>
     <w:qFormat/>
     <w:rsid w:val="00AC7550"/>
   </w:style>
-  <w:style w:type="paragraph" w:styleId="Heading1">
+  <w:style w:type="paragraph" w:styleId="1">
     <w:name w:val="heading 1"/>
-    <w:basedOn w:val="Normal"/>
-    <w:next w:val="Normal"/>
-    <w:link w:val="Heading1Char"/>
+    <w:basedOn w:val="a"/>
+    <w:next w:val="a"/>
+    <w:link w:val="10"/>
     <w:uiPriority w:val="9"/>
     <w:qFormat/>
     <w:rsid w:val="00941FFF"/>
@@ -7452,11 +7530,11 @@
       <w:szCs w:val="32"/>
     </w:rPr>
   </w:style>
-  <w:style w:type="paragraph" w:styleId="Heading2">
+  <w:style w:type="paragraph" w:styleId="2">
     <w:name w:val="heading 2"/>
-    <w:basedOn w:val="Normal"/>
-    <w:next w:val="Normal"/>
-    <w:link w:val="Heading2Char"/>
+    <w:basedOn w:val="a"/>
+    <w:next w:val="a"/>
+    <w:link w:val="20"/>
     <w:uiPriority w:val="9"/>
     <w:qFormat/>
     <w:rsid w:val="00551D82"/>
@@ -7480,11 +7558,11 @@
       <w:szCs w:val="36"/>
     </w:rPr>
   </w:style>
-  <w:style w:type="paragraph" w:styleId="Heading3">
+  <w:style w:type="paragraph" w:styleId="3">
     <w:name w:val="heading 3"/>
-    <w:basedOn w:val="Normal"/>
-    <w:next w:val="Normal"/>
-    <w:link w:val="Heading3Char"/>
+    <w:basedOn w:val="a"/>
+    <w:next w:val="a"/>
+    <w:link w:val="30"/>
     <w:uiPriority w:val="9"/>
     <w:unhideWhenUsed/>
     <w:qFormat/>
@@ -7503,11 +7581,11 @@
       <w:szCs w:val="32"/>
     </w:rPr>
   </w:style>
-  <w:style w:type="paragraph" w:styleId="Heading4">
+  <w:style w:type="paragraph" w:styleId="4">
     <w:name w:val="heading 4"/>
-    <w:basedOn w:val="Normal"/>
-    <w:next w:val="Normal"/>
-    <w:link w:val="Heading4Char"/>
+    <w:basedOn w:val="a"/>
+    <w:next w:val="a"/>
+    <w:link w:val="40"/>
     <w:uiPriority w:val="9"/>
     <w:unhideWhenUsed/>
     <w:qFormat/>
@@ -7526,11 +7604,11 @@
       <w:sz w:val="28"/>
     </w:rPr>
   </w:style>
-  <w:style w:type="paragraph" w:styleId="Heading5">
+  <w:style w:type="paragraph" w:styleId="5">
     <w:name w:val="heading 5"/>
-    <w:basedOn w:val="Normal"/>
-    <w:next w:val="Normal"/>
-    <w:link w:val="Heading5Char"/>
+    <w:basedOn w:val="a"/>
+    <w:next w:val="a"/>
+    <w:link w:val="50"/>
     <w:uiPriority w:val="9"/>
     <w:unhideWhenUsed/>
     <w:qFormat/>
@@ -7547,13 +7625,13 @@
       <w:color w:val="B2500E"/>
     </w:rPr>
   </w:style>
-  <w:style w:type="character" w:default="1" w:styleId="DefaultParagraphFont">
+  <w:style w:type="character" w:default="1" w:styleId="a0">
     <w:name w:val="Default Paragraph Font"/>
     <w:uiPriority w:val="1"/>
     <w:semiHidden/>
     <w:unhideWhenUsed/>
   </w:style>
-  <w:style w:type="table" w:default="1" w:styleId="TableNormal">
+  <w:style w:type="table" w:default="1" w:styleId="a1">
     <w:name w:val="Normal Table"/>
     <w:uiPriority w:val="99"/>
     <w:semiHidden/>
@@ -7568,16 +7646,16 @@
       </w:tblCellMar>
     </w:tblPr>
   </w:style>
-  <w:style w:type="numbering" w:default="1" w:styleId="NoList">
+  <w:style w:type="numbering" w:default="1" w:styleId="a2">
     <w:name w:val="No List"/>
     <w:uiPriority w:val="99"/>
     <w:semiHidden/>
     <w:unhideWhenUsed/>
   </w:style>
-  <w:style w:type="paragraph" w:styleId="Header">
+  <w:style w:type="paragraph" w:styleId="a3">
     <w:name w:val="header"/>
-    <w:basedOn w:val="Normal"/>
-    <w:link w:val="HeaderChar"/>
+    <w:basedOn w:val="a"/>
+    <w:link w:val="a4"/>
     <w:uiPriority w:val="99"/>
     <w:unhideWhenUsed/>
     <w:rsid w:val="008068A2"/>
@@ -7589,17 +7667,17 @@
       <w:spacing w:after="0" w:line="240" w:lineRule="auto"/>
     </w:pPr>
   </w:style>
-  <w:style w:type="character" w:customStyle="1" w:styleId="HeaderChar">
-    <w:name w:val="Header Char"/>
-    <w:basedOn w:val="DefaultParagraphFont"/>
-    <w:link w:val="Header"/>
+  <w:style w:type="character" w:customStyle="1" w:styleId="a4">
+    <w:name w:val="Горен колонтитул Знак"/>
+    <w:basedOn w:val="a0"/>
+    <w:link w:val="a3"/>
     <w:uiPriority w:val="99"/>
     <w:rsid w:val="008068A2"/>
   </w:style>
-  <w:style w:type="paragraph" w:styleId="Footer">
+  <w:style w:type="paragraph" w:styleId="a5">
     <w:name w:val="footer"/>
-    <w:basedOn w:val="Normal"/>
-    <w:link w:val="FooterChar"/>
+    <w:basedOn w:val="a"/>
+    <w:link w:val="a6"/>
     <w:uiPriority w:val="99"/>
     <w:unhideWhenUsed/>
     <w:rsid w:val="008068A2"/>
@@ -7611,17 +7689,17 @@
       <w:spacing w:after="0" w:line="240" w:lineRule="auto"/>
     </w:pPr>
   </w:style>
-  <w:style w:type="character" w:customStyle="1" w:styleId="FooterChar">
-    <w:name w:val="Footer Char"/>
-    <w:basedOn w:val="DefaultParagraphFont"/>
-    <w:link w:val="Footer"/>
+  <w:style w:type="character" w:customStyle="1" w:styleId="a6">
+    <w:name w:val="Долен колонтитул Знак"/>
+    <w:basedOn w:val="a0"/>
+    <w:link w:val="a5"/>
     <w:uiPriority w:val="99"/>
     <w:rsid w:val="008068A2"/>
   </w:style>
-  <w:style w:type="paragraph" w:styleId="BalloonText">
+  <w:style w:type="paragraph" w:styleId="a7">
     <w:name w:val="Balloon Text"/>
-    <w:basedOn w:val="Normal"/>
-    <w:link w:val="BalloonTextChar"/>
+    <w:basedOn w:val="a"/>
+    <w:link w:val="a8"/>
     <w:uiPriority w:val="99"/>
     <w:semiHidden/>
     <w:unhideWhenUsed/>
@@ -7635,10 +7713,10 @@
       <w:szCs w:val="16"/>
     </w:rPr>
   </w:style>
-  <w:style w:type="character" w:customStyle="1" w:styleId="BalloonTextChar">
-    <w:name w:val="Balloon Text Char"/>
-    <w:basedOn w:val="DefaultParagraphFont"/>
-    <w:link w:val="BalloonText"/>
+  <w:style w:type="character" w:customStyle="1" w:styleId="a8">
+    <w:name w:val="Изнесен текст Знак"/>
+    <w:basedOn w:val="a0"/>
+    <w:link w:val="a7"/>
     <w:uiPriority w:val="99"/>
     <w:semiHidden/>
     <w:rsid w:val="00564D7B"/>
@@ -7648,9 +7726,9 @@
       <w:szCs w:val="16"/>
     </w:rPr>
   </w:style>
-  <w:style w:type="character" w:styleId="Hyperlink">
+  <w:style w:type="character" w:styleId="a9">
     <w:name w:val="Hyperlink"/>
-    <w:basedOn w:val="DefaultParagraphFont"/>
+    <w:basedOn w:val="a0"/>
     <w:uiPriority w:val="99"/>
     <w:unhideWhenUsed/>
     <w:rsid w:val="0079324A"/>
@@ -7659,10 +7737,10 @@
       <w:u w:val="single"/>
     </w:rPr>
   </w:style>
-  <w:style w:type="character" w:customStyle="1" w:styleId="Heading1Char">
-    <w:name w:val="Heading 1 Char"/>
-    <w:basedOn w:val="DefaultParagraphFont"/>
-    <w:link w:val="Heading1"/>
+  <w:style w:type="character" w:customStyle="1" w:styleId="10">
+    <w:name w:val="Заглавие 1 Знак"/>
+    <w:basedOn w:val="a0"/>
+    <w:link w:val="1"/>
     <w:uiPriority w:val="9"/>
     <w:rsid w:val="00941FFF"/>
     <w:rPr>
@@ -7674,10 +7752,10 @@
       <w:lang w:val="bg-BG"/>
     </w:rPr>
   </w:style>
-  <w:style w:type="character" w:customStyle="1" w:styleId="Heading2Char">
-    <w:name w:val="Heading 2 Char"/>
-    <w:basedOn w:val="DefaultParagraphFont"/>
-    <w:link w:val="Heading2"/>
+  <w:style w:type="character" w:customStyle="1" w:styleId="20">
+    <w:name w:val="Заглавие 2 Знак"/>
+    <w:basedOn w:val="a0"/>
+    <w:link w:val="2"/>
     <w:uiPriority w:val="9"/>
     <w:rsid w:val="00551D82"/>
     <w:rPr>
@@ -7688,9 +7766,9 @@
       <w:szCs w:val="36"/>
     </w:rPr>
   </w:style>
-  <w:style w:type="paragraph" w:styleId="NormalWeb">
+  <w:style w:type="paragraph" w:styleId="aa">
     <w:name w:val="Normal (Web)"/>
-    <w:basedOn w:val="Normal"/>
+    <w:basedOn w:val="a"/>
     <w:uiPriority w:val="99"/>
     <w:semiHidden/>
     <w:unhideWhenUsed/>
@@ -7704,9 +7782,9 @@
       <w:szCs w:val="24"/>
     </w:rPr>
   </w:style>
-  <w:style w:type="character" w:styleId="Strong">
+  <w:style w:type="character" w:styleId="ab">
     <w:name w:val="Strong"/>
-    <w:basedOn w:val="DefaultParagraphFont"/>
+    <w:basedOn w:val="a0"/>
     <w:qFormat/>
     <w:rsid w:val="00524789"/>
     <w:rPr>
@@ -7714,10 +7792,10 @@
       <w:bCs/>
     </w:rPr>
   </w:style>
-  <w:style w:type="character" w:customStyle="1" w:styleId="Heading3Char">
-    <w:name w:val="Heading 3 Char"/>
-    <w:basedOn w:val="DefaultParagraphFont"/>
-    <w:link w:val="Heading3"/>
+  <w:style w:type="character" w:customStyle="1" w:styleId="30">
+    <w:name w:val="Заглавие 3 Знак"/>
+    <w:basedOn w:val="a0"/>
+    <w:link w:val="3"/>
     <w:uiPriority w:val="9"/>
     <w:rsid w:val="00941FFF"/>
     <w:rPr>
@@ -7729,10 +7807,10 @@
       <w:lang w:val="bg-BG"/>
     </w:rPr>
   </w:style>
-  <w:style w:type="character" w:customStyle="1" w:styleId="Heading4Char">
-    <w:name w:val="Heading 4 Char"/>
-    <w:basedOn w:val="DefaultParagraphFont"/>
-    <w:link w:val="Heading4"/>
+  <w:style w:type="character" w:customStyle="1" w:styleId="40">
+    <w:name w:val="Заглавие 4 Знак"/>
+    <w:basedOn w:val="a0"/>
+    <w:link w:val="4"/>
     <w:uiPriority w:val="9"/>
     <w:rsid w:val="00941FFF"/>
     <w:rPr>
@@ -7744,10 +7822,10 @@
       <w:lang w:val="bg-BG"/>
     </w:rPr>
   </w:style>
-  <w:style w:type="paragraph" w:styleId="ListParagraph">
+  <w:style w:type="paragraph" w:styleId="ac">
     <w:name w:val="List Paragraph"/>
-    <w:basedOn w:val="Normal"/>
-    <w:link w:val="ListParagraphChar"/>
+    <w:basedOn w:val="a"/>
+    <w:link w:val="ad"/>
     <w:uiPriority w:val="34"/>
     <w:qFormat/>
     <w:rsid w:val="008617B5"/>
@@ -7756,9 +7834,9 @@
       <w:contextualSpacing/>
     </w:pPr>
   </w:style>
-  <w:style w:type="character" w:styleId="FollowedHyperlink">
+  <w:style w:type="character" w:styleId="ae">
     <w:name w:val="FollowedHyperlink"/>
-    <w:basedOn w:val="DefaultParagraphFont"/>
+    <w:basedOn w:val="a0"/>
     <w:uiPriority w:val="99"/>
     <w:semiHidden/>
     <w:unhideWhenUsed/>
@@ -7768,10 +7846,10 @@
       <w:u w:val="single"/>
     </w:rPr>
   </w:style>
-  <w:style w:type="character" w:customStyle="1" w:styleId="Heading5Char">
-    <w:name w:val="Heading 5 Char"/>
-    <w:basedOn w:val="DefaultParagraphFont"/>
-    <w:link w:val="Heading5"/>
+  <w:style w:type="character" w:customStyle="1" w:styleId="50">
+    <w:name w:val="Заглавие 5 Знак"/>
+    <w:basedOn w:val="a0"/>
+    <w:link w:val="5"/>
     <w:uiPriority w:val="9"/>
     <w:rsid w:val="00941FFF"/>
     <w:rPr>
@@ -7783,8 +7861,8 @@
   </w:style>
   <w:style w:type="paragraph" w:customStyle="1" w:styleId="Code">
     <w:name w:val="Code"/>
-    <w:basedOn w:val="Normal"/>
-    <w:next w:val="Normal"/>
+    <w:basedOn w:val="a"/>
+    <w:next w:val="a"/>
     <w:link w:val="CodeChar"/>
     <w:qFormat/>
     <w:rsid w:val="00B42483"/>
@@ -7794,9 +7872,9 @@
       <w:noProof/>
     </w:rPr>
   </w:style>
-  <w:style w:type="table" w:styleId="TableGrid">
+  <w:style w:type="table" w:styleId="af">
     <w:name w:val="Table Grid"/>
-    <w:basedOn w:val="TableNormal"/>
+    <w:basedOn w:val="a1"/>
     <w:uiPriority w:val="59"/>
     <w:rsid w:val="00FE5A80"/>
     <w:pPr>
@@ -7813,10 +7891,10 @@
       </w:tblBorders>
     </w:tblPr>
   </w:style>
-  <w:style w:type="character" w:customStyle="1" w:styleId="ListParagraphChar">
-    <w:name w:val="List Paragraph Char"/>
-    <w:basedOn w:val="DefaultParagraphFont"/>
-    <w:link w:val="ListParagraph"/>
+  <w:style w:type="character" w:customStyle="1" w:styleId="ad">
+    <w:name w:val="Списък на абзаци Знак"/>
+    <w:basedOn w:val="a0"/>
+    <w:link w:val="ac"/>
     <w:uiPriority w:val="34"/>
     <w:rsid w:val="00B42483"/>
     <w:rPr>
@@ -7825,7 +7903,7 @@
   </w:style>
   <w:style w:type="character" w:customStyle="1" w:styleId="CodeChar">
     <w:name w:val="Code Char"/>
-    <w:basedOn w:val="ListParagraphChar"/>
+    <w:basedOn w:val="ad"/>
     <w:link w:val="Code"/>
     <w:rsid w:val="00B42483"/>
     <w:rPr>
@@ -7835,9 +7913,9 @@
       <w:lang w:val="bg-BG"/>
     </w:rPr>
   </w:style>
-  <w:style w:type="character" w:styleId="Emphasis">
+  <w:style w:type="character" w:styleId="af0">
     <w:name w:val="Emphasis"/>
-    <w:basedOn w:val="DefaultParagraphFont"/>
+    <w:basedOn w:val="a0"/>
     <w:uiPriority w:val="20"/>
     <w:qFormat/>
     <w:rsid w:val="00083BAB"/>
@@ -7850,9 +7928,9 @@
     <w:name w:val="apple-converted-space"/>
     <w:rsid w:val="0066422E"/>
   </w:style>
-  <w:style w:type="character" w:styleId="HTMLCode">
+  <w:style w:type="character" w:styleId="HTML">
     <w:name w:val="HTML Code"/>
-    <w:basedOn w:val="DefaultParagraphFont"/>
+    <w:basedOn w:val="a0"/>
     <w:uiPriority w:val="99"/>
     <w:semiHidden/>
     <w:unhideWhenUsed/>
@@ -7863,7 +7941,7 @@
       <w:szCs w:val="20"/>
     </w:rPr>
   </w:style>
-  <w:style w:type="paragraph" w:styleId="NoSpacing">
+  <w:style w:type="paragraph" w:styleId="af1">
     <w:name w:val="No Spacing"/>
     <w:uiPriority w:val="1"/>
     <w:qFormat/>
@@ -7872,9 +7950,9 @@
       <w:spacing w:after="0" w:line="240" w:lineRule="auto"/>
     </w:pPr>
   </w:style>
-  <w:style w:type="character" w:styleId="SubtleEmphasis">
+  <w:style w:type="character" w:styleId="af2">
     <w:name w:val="Subtle Emphasis"/>
-    <w:basedOn w:val="DefaultParagraphFont"/>
+    <w:basedOn w:val="a0"/>
     <w:uiPriority w:val="19"/>
     <w:qFormat/>
     <w:rsid w:val="009A2E22"/>
@@ -7886,7 +7964,7 @@
   </w:style>
   <w:style w:type="character" w:customStyle="1" w:styleId="InternetLink">
     <w:name w:val="Internet Link"/>
-    <w:basedOn w:val="DefaultParagraphFont"/>
+    <w:basedOn w:val="a0"/>
     <w:uiPriority w:val="99"/>
     <w:unhideWhenUsed/>
     <w:rsid w:val="009438EF"/>
@@ -7895,10 +7973,10 @@
       <w:u w:val="single"/>
     </w:rPr>
   </w:style>
-  <w:style w:type="paragraph" w:styleId="HTMLPreformatted">
+  <w:style w:type="paragraph" w:styleId="HTML0">
     <w:name w:val="HTML Preformatted"/>
-    <w:basedOn w:val="Normal"/>
-    <w:link w:val="HTMLPreformattedChar"/>
+    <w:basedOn w:val="a"/>
+    <w:link w:val="HTML1"/>
     <w:uiPriority w:val="99"/>
     <w:semiHidden/>
     <w:unhideWhenUsed/>
@@ -7931,10 +8009,10 @@
       <w:lang w:val="bg-BG" w:eastAsia="bg-BG"/>
     </w:rPr>
   </w:style>
-  <w:style w:type="character" w:customStyle="1" w:styleId="HTMLPreformattedChar">
-    <w:name w:val="HTML Preformatted Char"/>
-    <w:basedOn w:val="DefaultParagraphFont"/>
-    <w:link w:val="HTMLPreformatted"/>
+  <w:style w:type="character" w:customStyle="1" w:styleId="HTML1">
+    <w:name w:val="HTML стандартен Знак"/>
+    <w:basedOn w:val="a0"/>
+    <w:link w:val="HTML0"/>
     <w:uiPriority w:val="99"/>
     <w:semiHidden/>
     <w:rsid w:val="0084697F"/>
@@ -8238,7 +8316,7 @@
 </file>
 
 <file path=customXml/itemProps1.xml><?xml version="1.0" encoding="utf-8"?>
-<ds:datastoreItem xmlns:ds="http://schemas.openxmlformats.org/officeDocument/2006/customXml" ds:itemID="{98A477FB-80BA-4EB5-B640-125C5B118048}">
+<ds:datastoreItem xmlns:ds="http://schemas.openxmlformats.org/officeDocument/2006/customXml" ds:itemID="{7EF8DD7D-9FFB-476A-BDBF-D2CC2A3B3F1F}">
   <ds:schemaRefs>
     <ds:schemaRef ds:uri="http://schemas.openxmlformats.org/officeDocument/2006/bibliography"/>
   </ds:schemaRefs>

</xml_diff>